<commit_message>
Update Media Suggester - Relatório de Segurança.docx
</commit_message>
<xml_diff>
--- a/Media Suggester - Relatório de Segurança.docx
+++ b/Media Suggester - Relatório de Segurança.docx
@@ -237,15 +237,7 @@
           <w:sz w:val="24"/>
           <w:szCs w:val="24"/>
         </w:rPr>
-        <w:t xml:space="preserve"> </w:t>
-      </w:r>
-      <w:r>
-        <w:rPr>
-          <w:rFonts w:ascii="Arial" w:hAnsi="Arial" w:cs="Arial"/>
-          <w:sz w:val="24"/>
-          <w:szCs w:val="24"/>
-        </w:rPr>
-        <w:t>recomenda</w:t>
+        <w:t xml:space="preserve"> recomenda</w:t>
       </w:r>
       <w:r>
         <w:rPr>
@@ -476,23 +468,13 @@
           <w:szCs w:val="24"/>
         </w:rPr>
       </w:pPr>
-      <w:proofErr w:type="spellStart"/>
-      <w:r>
-        <w:rPr>
-          <w:rFonts w:ascii="Arial" w:hAnsi="Arial" w:cs="Arial"/>
-          <w:sz w:val="24"/>
-          <w:szCs w:val="24"/>
-        </w:rPr>
-        <w:t>Firebase</w:t>
-      </w:r>
-      <w:proofErr w:type="spellEnd"/>
-      <w:r>
-        <w:rPr>
-          <w:rFonts w:ascii="Arial" w:hAnsi="Arial" w:cs="Arial"/>
-          <w:sz w:val="24"/>
-          <w:szCs w:val="24"/>
-        </w:rPr>
-        <w:t>: O</w:t>
+      <w:r>
+        <w:rPr>
+          <w:rFonts w:ascii="Arial" w:hAnsi="Arial" w:cs="Arial"/>
+          <w:sz w:val="24"/>
+          <w:szCs w:val="24"/>
+        </w:rPr>
+        <w:t>Firebase: O</w:t>
       </w:r>
       <w:r>
         <w:rPr>
@@ -508,25 +490,7 @@
           <w:sz w:val="24"/>
           <w:szCs w:val="24"/>
         </w:rPr>
-        <w:t xml:space="preserve"> utiliza o </w:t>
-      </w:r>
-      <w:proofErr w:type="spellStart"/>
-      <w:r>
-        <w:rPr>
-          <w:rFonts w:ascii="Arial" w:hAnsi="Arial" w:cs="Arial"/>
-          <w:sz w:val="24"/>
-          <w:szCs w:val="24"/>
-        </w:rPr>
-        <w:t>Firebase</w:t>
-      </w:r>
-      <w:proofErr w:type="spellEnd"/>
-      <w:r>
-        <w:rPr>
-          <w:rFonts w:ascii="Arial" w:hAnsi="Arial" w:cs="Arial"/>
-          <w:sz w:val="24"/>
-          <w:szCs w:val="24"/>
-        </w:rPr>
-        <w:t xml:space="preserve"> para armazenamento de dados</w:t>
+        <w:t xml:space="preserve"> utiliza o Firebase para armazenamento de dados</w:t>
       </w:r>
       <w:r>
         <w:rPr>
@@ -580,44 +544,445 @@
           <w:sz w:val="24"/>
           <w:szCs w:val="24"/>
         </w:rPr>
-        <w:t xml:space="preserve">TMDB: O aplicativo utiliza a API do The </w:t>
-      </w:r>
-      <w:proofErr w:type="spellStart"/>
-      <w:r>
-        <w:rPr>
-          <w:rFonts w:ascii="Arial" w:hAnsi="Arial" w:cs="Arial"/>
-          <w:sz w:val="24"/>
-          <w:szCs w:val="24"/>
-        </w:rPr>
-        <w:t>Movie</w:t>
-      </w:r>
-      <w:proofErr w:type="spellEnd"/>
-      <w:r>
-        <w:rPr>
-          <w:rFonts w:ascii="Arial" w:hAnsi="Arial" w:cs="Arial"/>
-          <w:sz w:val="24"/>
-          <w:szCs w:val="24"/>
-        </w:rPr>
-        <w:t xml:space="preserve"> </w:t>
-      </w:r>
-      <w:proofErr w:type="spellStart"/>
-      <w:r>
-        <w:rPr>
-          <w:rFonts w:ascii="Arial" w:hAnsi="Arial" w:cs="Arial"/>
-          <w:sz w:val="24"/>
-          <w:szCs w:val="24"/>
-        </w:rPr>
-        <w:t>DataBase</w:t>
-      </w:r>
-      <w:proofErr w:type="spellEnd"/>
-      <w:r>
-        <w:rPr>
-          <w:rFonts w:ascii="Arial" w:hAnsi="Arial" w:cs="Arial"/>
-          <w:sz w:val="24"/>
-          <w:szCs w:val="24"/>
-        </w:rPr>
-        <w:t xml:space="preserve"> para carregar as informações dos filmes e séries.</w:t>
-      </w:r>
+        <w:t>TMDB: O aplicativo utiliza a API do The Movie DataBase para carregar as informações dos filmes e séries.</w:t>
+      </w:r>
+    </w:p>
+    <w:p>
+      <w:pPr>
+        <w:rPr>
+          <w:rFonts w:ascii="Arial" w:hAnsi="Arial" w:cs="Arial"/>
+          <w:sz w:val="24"/>
+          <w:szCs w:val="24"/>
+        </w:rPr>
+      </w:pPr>
+      <w:r>
+        <w:rPr>
+          <w:rFonts w:ascii="Arial" w:hAnsi="Arial" w:cs="Arial"/>
+          <w:sz w:val="24"/>
+          <w:szCs w:val="24"/>
+        </w:rPr>
+        <w:br w:type="page"/>
+      </w:r>
+    </w:p>
+    <w:p>
+      <w:pPr>
+        <w:pStyle w:val="PargrafodaLista"/>
+        <w:jc w:val="both"/>
+        <w:rPr>
+          <w:rFonts w:ascii="Arial" w:hAnsi="Arial" w:cs="Arial"/>
+          <w:sz w:val="24"/>
+          <w:szCs w:val="24"/>
+        </w:rPr>
+      </w:pPr>
+    </w:p>
+    <w:p>
+      <w:pPr>
+        <w:pStyle w:val="PargrafodaLista"/>
+        <w:numPr>
+          <w:ilvl w:val="0"/>
+          <w:numId w:val="1"/>
+        </w:numPr>
+        <w:jc w:val="both"/>
+        <w:rPr>
+          <w:rFonts w:ascii="Arial" w:hAnsi="Arial" w:cs="Arial"/>
+          <w:b/>
+          <w:bCs/>
+          <w:sz w:val="24"/>
+          <w:szCs w:val="24"/>
+        </w:rPr>
+      </w:pPr>
+      <w:r>
+        <w:rPr>
+          <w:rFonts w:ascii="Arial" w:hAnsi="Arial" w:cs="Arial"/>
+          <w:b/>
+          <w:bCs/>
+          <w:sz w:val="24"/>
+          <w:szCs w:val="24"/>
+        </w:rPr>
+        <w:t>Metodologia</w:t>
+      </w:r>
+    </w:p>
+    <w:p>
+      <w:pPr>
+        <w:pStyle w:val="PargrafodaLista"/>
+        <w:jc w:val="both"/>
+        <w:rPr>
+          <w:rFonts w:ascii="Arial" w:hAnsi="Arial" w:cs="Arial"/>
+          <w:sz w:val="24"/>
+          <w:szCs w:val="24"/>
+        </w:rPr>
+      </w:pPr>
+      <w:r>
+        <w:rPr>
+          <w:rFonts w:ascii="Arial" w:hAnsi="Arial" w:cs="Arial"/>
+          <w:sz w:val="24"/>
+          <w:szCs w:val="24"/>
+        </w:rPr>
+        <w:t>...</w:t>
+      </w:r>
+    </w:p>
+    <w:p>
+      <w:pPr>
+        <w:pStyle w:val="PargrafodaLista"/>
+        <w:jc w:val="both"/>
+        <w:rPr>
+          <w:rFonts w:ascii="Arial" w:hAnsi="Arial" w:cs="Arial"/>
+          <w:sz w:val="24"/>
+          <w:szCs w:val="24"/>
+        </w:rPr>
+      </w:pPr>
+      <w:r>
+        <w:rPr>
+          <w:rFonts w:ascii="Arial" w:hAnsi="Arial" w:cs="Arial"/>
+          <w:sz w:val="24"/>
+          <w:szCs w:val="24"/>
+        </w:rPr>
+        <w:t>Emulador Android/iOS:</w:t>
+      </w:r>
+    </w:p>
+    <w:p>
+      <w:pPr>
+        <w:pStyle w:val="PargrafodaLista"/>
+        <w:numPr>
+          <w:ilvl w:val="0"/>
+          <w:numId w:val="5"/>
+        </w:numPr>
+        <w:jc w:val="both"/>
+        <w:rPr>
+          <w:rFonts w:ascii="Arial" w:hAnsi="Arial" w:cs="Arial"/>
+          <w:sz w:val="24"/>
+          <w:szCs w:val="24"/>
+        </w:rPr>
+      </w:pPr>
+      <w:r>
+        <w:rPr>
+          <w:rFonts w:ascii="Arial" w:hAnsi="Arial" w:cs="Arial"/>
+          <w:sz w:val="24"/>
+          <w:szCs w:val="24"/>
+        </w:rPr>
+        <w:t>Utilizado para simular o ambiente de execução do aplicativo em dispositivos virtuais.</w:t>
+      </w:r>
+    </w:p>
+    <w:p>
+      <w:pPr>
+        <w:pStyle w:val="PargrafodaLista"/>
+        <w:numPr>
+          <w:ilvl w:val="0"/>
+          <w:numId w:val="4"/>
+        </w:numPr>
+        <w:jc w:val="both"/>
+        <w:rPr>
+          <w:rFonts w:ascii="Arial" w:hAnsi="Arial" w:cs="Arial"/>
+          <w:sz w:val="24"/>
+          <w:szCs w:val="24"/>
+        </w:rPr>
+      </w:pPr>
+      <w:r>
+        <w:rPr>
+          <w:rFonts w:ascii="Arial" w:hAnsi="Arial" w:cs="Arial"/>
+          <w:sz w:val="24"/>
+          <w:szCs w:val="24"/>
+        </w:rPr>
+        <w:t>Permite testar o aplicativo em diferentes versões do sistema operacional e cenários de uso.</w:t>
+      </w:r>
+    </w:p>
+    <w:p>
+      <w:pPr>
+        <w:rPr>
+          <w:rFonts w:ascii="Arial" w:hAnsi="Arial" w:cs="Arial"/>
+          <w:b/>
+          <w:bCs/>
+          <w:sz w:val="24"/>
+          <w:szCs w:val="24"/>
+        </w:rPr>
+      </w:pPr>
+      <w:r>
+        <w:rPr>
+          <w:rFonts w:ascii="Arial" w:hAnsi="Arial" w:cs="Arial"/>
+          <w:b/>
+          <w:bCs/>
+          <w:sz w:val="24"/>
+          <w:szCs w:val="24"/>
+        </w:rPr>
+        <w:br w:type="page"/>
+      </w:r>
+    </w:p>
+    <w:p>
+      <w:pPr>
+        <w:pStyle w:val="PargrafodaLista"/>
+        <w:jc w:val="both"/>
+        <w:rPr>
+          <w:rFonts w:ascii="Arial" w:hAnsi="Arial" w:cs="Arial"/>
+          <w:b/>
+          <w:bCs/>
+          <w:sz w:val="24"/>
+          <w:szCs w:val="24"/>
+        </w:rPr>
+      </w:pPr>
+    </w:p>
+    <w:p>
+      <w:pPr>
+        <w:pStyle w:val="PargrafodaLista"/>
+        <w:numPr>
+          <w:ilvl w:val="0"/>
+          <w:numId w:val="1"/>
+        </w:numPr>
+        <w:jc w:val="both"/>
+        <w:rPr>
+          <w:rFonts w:ascii="Arial" w:hAnsi="Arial" w:cs="Arial"/>
+          <w:b/>
+          <w:bCs/>
+          <w:sz w:val="24"/>
+          <w:szCs w:val="24"/>
+        </w:rPr>
+      </w:pPr>
+      <w:r>
+        <w:rPr>
+          <w:rFonts w:ascii="Arial" w:hAnsi="Arial" w:cs="Arial"/>
+          <w:b/>
+          <w:bCs/>
+          <w:sz w:val="24"/>
+          <w:szCs w:val="24"/>
+        </w:rPr>
+        <w:t>Abordagem</w:t>
+      </w:r>
+    </w:p>
+    <w:p>
+      <w:pPr>
+        <w:pStyle w:val="PargrafodaLista"/>
+        <w:rPr>
+          <w:rFonts w:ascii="Arial" w:hAnsi="Arial" w:cs="Arial"/>
+          <w:sz w:val="24"/>
+          <w:szCs w:val="24"/>
+        </w:rPr>
+      </w:pPr>
+      <w:r>
+        <w:rPr>
+          <w:rFonts w:ascii="Arial" w:hAnsi="Arial" w:cs="Arial"/>
+          <w:sz w:val="24"/>
+          <w:szCs w:val="24"/>
+        </w:rPr>
+        <w:t>...</w:t>
+      </w:r>
+    </w:p>
+    <w:p>
+      <w:pPr>
+        <w:rPr>
+          <w:rFonts w:ascii="Arial" w:hAnsi="Arial" w:cs="Arial"/>
+          <w:b/>
+          <w:bCs/>
+          <w:sz w:val="24"/>
+          <w:szCs w:val="24"/>
+        </w:rPr>
+      </w:pPr>
+      <w:r>
+        <w:rPr>
+          <w:rFonts w:ascii="Arial" w:hAnsi="Arial" w:cs="Arial"/>
+          <w:b/>
+          <w:bCs/>
+          <w:sz w:val="24"/>
+          <w:szCs w:val="24"/>
+        </w:rPr>
+        <w:br w:type="page"/>
+      </w:r>
+    </w:p>
+    <w:p>
+      <w:pPr>
+        <w:pStyle w:val="PargrafodaLista"/>
+        <w:jc w:val="both"/>
+        <w:rPr>
+          <w:rFonts w:ascii="Arial" w:hAnsi="Arial" w:cs="Arial"/>
+          <w:b/>
+          <w:bCs/>
+          <w:sz w:val="24"/>
+          <w:szCs w:val="24"/>
+        </w:rPr>
+      </w:pPr>
+    </w:p>
+    <w:p>
+      <w:pPr>
+        <w:pStyle w:val="PargrafodaLista"/>
+        <w:numPr>
+          <w:ilvl w:val="0"/>
+          <w:numId w:val="1"/>
+        </w:numPr>
+        <w:jc w:val="both"/>
+        <w:rPr>
+          <w:rFonts w:ascii="Arial" w:hAnsi="Arial" w:cs="Arial"/>
+          <w:b/>
+          <w:bCs/>
+          <w:sz w:val="24"/>
+          <w:szCs w:val="24"/>
+        </w:rPr>
+      </w:pPr>
+      <w:r>
+        <w:rPr>
+          <w:rFonts w:ascii="Arial" w:hAnsi="Arial" w:cs="Arial"/>
+          <w:b/>
+          <w:bCs/>
+          <w:sz w:val="24"/>
+          <w:szCs w:val="24"/>
+        </w:rPr>
+        <w:t>Testes de Vulnerabilidade</w:t>
+      </w:r>
+    </w:p>
+    <w:p>
+      <w:pPr>
+        <w:pStyle w:val="PargrafodaLista"/>
+        <w:jc w:val="both"/>
+        <w:rPr>
+          <w:rFonts w:ascii="Arial" w:hAnsi="Arial" w:cs="Arial"/>
+          <w:sz w:val="24"/>
+          <w:szCs w:val="24"/>
+        </w:rPr>
+      </w:pPr>
+      <w:r>
+        <w:rPr>
+          <w:rFonts w:ascii="Arial" w:hAnsi="Arial" w:cs="Arial"/>
+          <w:sz w:val="24"/>
+          <w:szCs w:val="24"/>
+        </w:rPr>
+        <w:t>Vulnerabilidade 1: Extração do arquivo .APK</w:t>
+      </w:r>
+    </w:p>
+    <w:p>
+      <w:pPr>
+        <w:pStyle w:val="PargrafodaLista"/>
+        <w:numPr>
+          <w:ilvl w:val="0"/>
+          <w:numId w:val="3"/>
+        </w:numPr>
+        <w:jc w:val="both"/>
+        <w:rPr>
+          <w:rFonts w:ascii="Arial" w:hAnsi="Arial" w:cs="Arial"/>
+          <w:sz w:val="24"/>
+          <w:szCs w:val="24"/>
+        </w:rPr>
+      </w:pPr>
+      <w:r>
+        <w:rPr>
+          <w:rFonts w:ascii="Arial" w:hAnsi="Arial" w:cs="Arial"/>
+          <w:sz w:val="24"/>
+          <w:szCs w:val="24"/>
+        </w:rPr>
+        <w:t>Foi extraído o arquivo .APK (aplicativo compilado para Android), com a intenção de encontrar a chave da API do TMDB ou dados para a integração com o Firebase. Porém nenhum dos dois foi encontrado.</w:t>
+      </w:r>
+    </w:p>
+    <w:p>
+      <w:pPr>
+        <w:pStyle w:val="PargrafodaLista"/>
+        <w:numPr>
+          <w:ilvl w:val="0"/>
+          <w:numId w:val="3"/>
+        </w:numPr>
+        <w:jc w:val="both"/>
+        <w:rPr>
+          <w:rFonts w:ascii="Arial" w:hAnsi="Arial" w:cs="Arial"/>
+          <w:sz w:val="24"/>
+          <w:szCs w:val="24"/>
+        </w:rPr>
+      </w:pPr>
+      <w:r>
+        <w:rPr>
+          <w:rFonts w:ascii="Arial" w:hAnsi="Arial" w:cs="Arial"/>
+          <w:sz w:val="24"/>
+          <w:szCs w:val="24"/>
+        </w:rPr>
+        <w:t>Caso as chaves fossem encontradas facilmente com uma extração seria uma grande vulnerabilidade, pois qualquer pessoa teria acesso ao nosso banco de dados no Firebase, ou a nossa API do TMDB.</w:t>
+      </w:r>
+    </w:p>
+    <w:p>
+      <w:pPr>
+        <w:rPr>
+          <w:rFonts w:ascii="Arial" w:hAnsi="Arial" w:cs="Arial"/>
+          <w:b/>
+          <w:bCs/>
+          <w:sz w:val="24"/>
+          <w:szCs w:val="24"/>
+        </w:rPr>
+      </w:pPr>
+      <w:r>
+        <w:rPr>
+          <w:rFonts w:ascii="Arial" w:hAnsi="Arial" w:cs="Arial"/>
+          <w:b/>
+          <w:bCs/>
+          <w:sz w:val="24"/>
+          <w:szCs w:val="24"/>
+        </w:rPr>
+        <w:br w:type="page"/>
+      </w:r>
+    </w:p>
+    <w:p>
+      <w:pPr>
+        <w:pStyle w:val="PargrafodaLista"/>
+        <w:jc w:val="both"/>
+        <w:rPr>
+          <w:rFonts w:ascii="Arial" w:hAnsi="Arial" w:cs="Arial"/>
+          <w:b/>
+          <w:bCs/>
+          <w:sz w:val="24"/>
+          <w:szCs w:val="24"/>
+        </w:rPr>
+      </w:pPr>
+    </w:p>
+    <w:p>
+      <w:pPr>
+        <w:pStyle w:val="PargrafodaLista"/>
+        <w:numPr>
+          <w:ilvl w:val="0"/>
+          <w:numId w:val="1"/>
+        </w:numPr>
+        <w:jc w:val="both"/>
+        <w:rPr>
+          <w:rFonts w:ascii="Arial" w:hAnsi="Arial" w:cs="Arial"/>
+          <w:b/>
+          <w:bCs/>
+          <w:sz w:val="24"/>
+          <w:szCs w:val="24"/>
+        </w:rPr>
+      </w:pPr>
+      <w:r>
+        <w:rPr>
+          <w:rFonts w:ascii="Arial" w:hAnsi="Arial" w:cs="Arial"/>
+          <w:b/>
+          <w:bCs/>
+          <w:sz w:val="24"/>
+          <w:szCs w:val="24"/>
+        </w:rPr>
+        <w:t>Conclusão</w:t>
+      </w:r>
+    </w:p>
+    <w:p>
+      <w:pPr>
+        <w:pStyle w:val="PargrafodaLista"/>
+        <w:jc w:val="both"/>
+        <w:rPr>
+          <w:rFonts w:ascii="Arial" w:hAnsi="Arial" w:cs="Arial"/>
+          <w:sz w:val="24"/>
+          <w:szCs w:val="24"/>
+        </w:rPr>
+      </w:pPr>
+      <w:r>
+        <w:rPr>
+          <w:rFonts w:ascii="Arial" w:hAnsi="Arial" w:cs="Arial"/>
+          <w:sz w:val="24"/>
+          <w:szCs w:val="24"/>
+        </w:rPr>
+        <w:t>...</w:t>
+      </w:r>
+    </w:p>
+    <w:p>
+      <w:pPr>
+        <w:pStyle w:val="PargrafodaLista"/>
+        <w:jc w:val="both"/>
+        <w:rPr>
+          <w:rFonts w:ascii="Arial" w:hAnsi="Arial" w:cs="Arial"/>
+          <w:b/>
+          <w:bCs/>
+          <w:sz w:val="24"/>
+          <w:szCs w:val="24"/>
+        </w:rPr>
+      </w:pPr>
     </w:p>
     <w:sectPr>
       <w:pgSz w:w="11906" w:h="16838"/>
@@ -632,6 +997,119 @@
 <file path=word/numbering.xml><?xml version="1.0" encoding="utf-8"?>
 <w:numbering xmlns:wpc="http://schemas.microsoft.com/office/word/2010/wordprocessingCanvas" xmlns:cx="http://schemas.microsoft.com/office/drawing/2014/chartex" xmlns:cx1="http://schemas.microsoft.com/office/drawing/2015/9/8/chartex" xmlns:cx2="http://schemas.microsoft.com/office/drawing/2015/10/21/chartex" xmlns:cx3="http://schemas.microsoft.com/office/drawing/2016/5/9/chartex" xmlns:cx4="http://schemas.microsoft.com/office/drawing/2016/5/10/chartex" xmlns:cx5="http://schemas.microsoft.com/office/drawing/2016/5/11/chartex" xmlns:cx6="http://schemas.microsoft.com/office/drawing/2016/5/12/chartex" xmlns:cx7="http://schemas.microsoft.com/office/drawing/2016/5/13/chartex" xmlns:cx8="http://schemas.microsoft.com/office/drawing/2016/5/14/chartex" xmlns:mc="http://schemas.openxmlformats.org/markup-compatibility/2006" xmlns:aink="http://schemas.microsoft.com/office/drawing/2016/ink" xmlns:am3d="http://schemas.microsoft.com/office/drawing/2017/model3d" xmlns:o="urn:schemas-microsoft-com:office:office" xmlns:oel="http://schemas.microsoft.com/office/2019/extlst" xmlns:r="http://schemas.openxmlformats.org/officeDocument/2006/relationships" xmlns:m="http://schemas.openxmlformats.org/officeDocument/2006/math" xmlns:v="urn:schemas-microsoft-com:vml" xmlns:wp14="http://schemas.microsoft.com/office/word/2010/wordprocessingDrawing" xmlns:wp="http://schemas.openxmlformats.org/drawingml/2006/wordprocessingDrawing" xmlns:w10="urn:schemas-microsoft-com:office:word" xmlns:w="http://schemas.openxmlformats.org/wordprocessingml/2006/main" xmlns:w14="http://schemas.microsoft.com/office/word/2010/wordml" xmlns:w15="http://schemas.microsoft.com/office/word/2012/wordml" xmlns:w16cex="http://schemas.microsoft.com/office/word/2018/wordml/cex" xmlns:w16cid="http://schemas.microsoft.com/office/word/2016/wordml/cid" xmlns:w16="http://schemas.microsoft.com/office/word/2018/wordml" xmlns:w16du="http://schemas.microsoft.com/office/word/2023/wordml/word16du" xmlns:w16sdtdh="http://schemas.microsoft.com/office/word/2020/wordml/sdtdatahash" xmlns:w16se="http://schemas.microsoft.com/office/word/2015/wordml/symex" xmlns:wpg="http://schemas.microsoft.com/office/word/2010/wordprocessingGroup" xmlns:wpi="http://schemas.microsoft.com/office/word/2010/wordprocessingInk" xmlns:wne="http://schemas.microsoft.com/office/word/2006/wordml" xmlns:wps="http://schemas.microsoft.com/office/word/2010/wordprocessingShape" mc:Ignorable="w14 w15 w16se w16cid w16 w16cex w16sdtdh w16du wp14">
   <w:abstractNum w:abstractNumId="0" w15:restartNumberingAfterBreak="0">
+    <w:nsid w:val="410A5F75"/>
+    <w:multiLevelType w:val="hybridMultilevel"/>
+    <w:tmpl w:val="8830FB9C"/>
+    <w:lvl w:ilvl="0" w:tplc="04160001">
+      <w:start w:val="1"/>
+      <w:numFmt w:val="bullet"/>
+      <w:lvlText w:val=""/>
+      <w:lvlJc w:val="left"/>
+      <w:pPr>
+        <w:ind w:left="1440" w:hanging="360"/>
+      </w:pPr>
+      <w:rPr>
+        <w:rFonts w:ascii="Symbol" w:hAnsi="Symbol" w:hint="default"/>
+      </w:rPr>
+    </w:lvl>
+    <w:lvl w:ilvl="1" w:tplc="04160003" w:tentative="1">
+      <w:start w:val="1"/>
+      <w:numFmt w:val="bullet"/>
+      <w:lvlText w:val="o"/>
+      <w:lvlJc w:val="left"/>
+      <w:pPr>
+        <w:ind w:left="2160" w:hanging="360"/>
+      </w:pPr>
+      <w:rPr>
+        <w:rFonts w:ascii="Courier New" w:hAnsi="Courier New" w:cs="Courier New" w:hint="default"/>
+      </w:rPr>
+    </w:lvl>
+    <w:lvl w:ilvl="2" w:tplc="04160005" w:tentative="1">
+      <w:start w:val="1"/>
+      <w:numFmt w:val="bullet"/>
+      <w:lvlText w:val=""/>
+      <w:lvlJc w:val="left"/>
+      <w:pPr>
+        <w:ind w:left="2880" w:hanging="360"/>
+      </w:pPr>
+      <w:rPr>
+        <w:rFonts w:ascii="Wingdings" w:hAnsi="Wingdings" w:hint="default"/>
+      </w:rPr>
+    </w:lvl>
+    <w:lvl w:ilvl="3" w:tplc="04160001" w:tentative="1">
+      <w:start w:val="1"/>
+      <w:numFmt w:val="bullet"/>
+      <w:lvlText w:val=""/>
+      <w:lvlJc w:val="left"/>
+      <w:pPr>
+        <w:ind w:left="3600" w:hanging="360"/>
+      </w:pPr>
+      <w:rPr>
+        <w:rFonts w:ascii="Symbol" w:hAnsi="Symbol" w:hint="default"/>
+      </w:rPr>
+    </w:lvl>
+    <w:lvl w:ilvl="4" w:tplc="04160003" w:tentative="1">
+      <w:start w:val="1"/>
+      <w:numFmt w:val="bullet"/>
+      <w:lvlText w:val="o"/>
+      <w:lvlJc w:val="left"/>
+      <w:pPr>
+        <w:ind w:left="4320" w:hanging="360"/>
+      </w:pPr>
+      <w:rPr>
+        <w:rFonts w:ascii="Courier New" w:hAnsi="Courier New" w:cs="Courier New" w:hint="default"/>
+      </w:rPr>
+    </w:lvl>
+    <w:lvl w:ilvl="5" w:tplc="04160005" w:tentative="1">
+      <w:start w:val="1"/>
+      <w:numFmt w:val="bullet"/>
+      <w:lvlText w:val=""/>
+      <w:lvlJc w:val="left"/>
+      <w:pPr>
+        <w:ind w:left="5040" w:hanging="360"/>
+      </w:pPr>
+      <w:rPr>
+        <w:rFonts w:ascii="Wingdings" w:hAnsi="Wingdings" w:hint="default"/>
+      </w:rPr>
+    </w:lvl>
+    <w:lvl w:ilvl="6" w:tplc="04160001" w:tentative="1">
+      <w:start w:val="1"/>
+      <w:numFmt w:val="bullet"/>
+      <w:lvlText w:val=""/>
+      <w:lvlJc w:val="left"/>
+      <w:pPr>
+        <w:ind w:left="5760" w:hanging="360"/>
+      </w:pPr>
+      <w:rPr>
+        <w:rFonts w:ascii="Symbol" w:hAnsi="Symbol" w:hint="default"/>
+      </w:rPr>
+    </w:lvl>
+    <w:lvl w:ilvl="7" w:tplc="04160003" w:tentative="1">
+      <w:start w:val="1"/>
+      <w:numFmt w:val="bullet"/>
+      <w:lvlText w:val="o"/>
+      <w:lvlJc w:val="left"/>
+      <w:pPr>
+        <w:ind w:left="6480" w:hanging="360"/>
+      </w:pPr>
+      <w:rPr>
+        <w:rFonts w:ascii="Courier New" w:hAnsi="Courier New" w:cs="Courier New" w:hint="default"/>
+      </w:rPr>
+    </w:lvl>
+    <w:lvl w:ilvl="8" w:tplc="04160005" w:tentative="1">
+      <w:start w:val="1"/>
+      <w:numFmt w:val="bullet"/>
+      <w:lvlText w:val=""/>
+      <w:lvlJc w:val="left"/>
+      <w:pPr>
+        <w:ind w:left="7200" w:hanging="360"/>
+      </w:pPr>
+      <w:rPr>
+        <w:rFonts w:ascii="Wingdings" w:hAnsi="Wingdings" w:hint="default"/>
+      </w:rPr>
+    </w:lvl>
+  </w:abstractNum>
+  <w:abstractNum w:abstractNumId="1" w15:restartNumberingAfterBreak="0">
     <w:nsid w:val="54AD3F22"/>
     <w:multiLevelType w:val="hybridMultilevel"/>
     <w:tmpl w:val="30686178"/>
@@ -743,10 +1221,236 @@
       </w:rPr>
     </w:lvl>
   </w:abstractNum>
-  <w:abstractNum w:abstractNumId="1" w15:restartNumberingAfterBreak="0">
+  <w:abstractNum w:abstractNumId="2" w15:restartNumberingAfterBreak="0">
+    <w:nsid w:val="5FBF78FD"/>
+    <w:multiLevelType w:val="hybridMultilevel"/>
+    <w:tmpl w:val="C248C6B8"/>
+    <w:lvl w:ilvl="0" w:tplc="04160001">
+      <w:start w:val="1"/>
+      <w:numFmt w:val="bullet"/>
+      <w:lvlText w:val=""/>
+      <w:lvlJc w:val="left"/>
+      <w:pPr>
+        <w:ind w:left="1440" w:hanging="360"/>
+      </w:pPr>
+      <w:rPr>
+        <w:rFonts w:ascii="Symbol" w:hAnsi="Symbol" w:hint="default"/>
+      </w:rPr>
+    </w:lvl>
+    <w:lvl w:ilvl="1" w:tplc="04160003" w:tentative="1">
+      <w:start w:val="1"/>
+      <w:numFmt w:val="bullet"/>
+      <w:lvlText w:val="o"/>
+      <w:lvlJc w:val="left"/>
+      <w:pPr>
+        <w:ind w:left="2160" w:hanging="360"/>
+      </w:pPr>
+      <w:rPr>
+        <w:rFonts w:ascii="Courier New" w:hAnsi="Courier New" w:cs="Courier New" w:hint="default"/>
+      </w:rPr>
+    </w:lvl>
+    <w:lvl w:ilvl="2" w:tplc="04160005" w:tentative="1">
+      <w:start w:val="1"/>
+      <w:numFmt w:val="bullet"/>
+      <w:lvlText w:val=""/>
+      <w:lvlJc w:val="left"/>
+      <w:pPr>
+        <w:ind w:left="2880" w:hanging="360"/>
+      </w:pPr>
+      <w:rPr>
+        <w:rFonts w:ascii="Wingdings" w:hAnsi="Wingdings" w:hint="default"/>
+      </w:rPr>
+    </w:lvl>
+    <w:lvl w:ilvl="3" w:tplc="04160001" w:tentative="1">
+      <w:start w:val="1"/>
+      <w:numFmt w:val="bullet"/>
+      <w:lvlText w:val=""/>
+      <w:lvlJc w:val="left"/>
+      <w:pPr>
+        <w:ind w:left="3600" w:hanging="360"/>
+      </w:pPr>
+      <w:rPr>
+        <w:rFonts w:ascii="Symbol" w:hAnsi="Symbol" w:hint="default"/>
+      </w:rPr>
+    </w:lvl>
+    <w:lvl w:ilvl="4" w:tplc="04160003" w:tentative="1">
+      <w:start w:val="1"/>
+      <w:numFmt w:val="bullet"/>
+      <w:lvlText w:val="o"/>
+      <w:lvlJc w:val="left"/>
+      <w:pPr>
+        <w:ind w:left="4320" w:hanging="360"/>
+      </w:pPr>
+      <w:rPr>
+        <w:rFonts w:ascii="Courier New" w:hAnsi="Courier New" w:cs="Courier New" w:hint="default"/>
+      </w:rPr>
+    </w:lvl>
+    <w:lvl w:ilvl="5" w:tplc="04160005" w:tentative="1">
+      <w:start w:val="1"/>
+      <w:numFmt w:val="bullet"/>
+      <w:lvlText w:val=""/>
+      <w:lvlJc w:val="left"/>
+      <w:pPr>
+        <w:ind w:left="5040" w:hanging="360"/>
+      </w:pPr>
+      <w:rPr>
+        <w:rFonts w:ascii="Wingdings" w:hAnsi="Wingdings" w:hint="default"/>
+      </w:rPr>
+    </w:lvl>
+    <w:lvl w:ilvl="6" w:tplc="04160001" w:tentative="1">
+      <w:start w:val="1"/>
+      <w:numFmt w:val="bullet"/>
+      <w:lvlText w:val=""/>
+      <w:lvlJc w:val="left"/>
+      <w:pPr>
+        <w:ind w:left="5760" w:hanging="360"/>
+      </w:pPr>
+      <w:rPr>
+        <w:rFonts w:ascii="Symbol" w:hAnsi="Symbol" w:hint="default"/>
+      </w:rPr>
+    </w:lvl>
+    <w:lvl w:ilvl="7" w:tplc="04160003" w:tentative="1">
+      <w:start w:val="1"/>
+      <w:numFmt w:val="bullet"/>
+      <w:lvlText w:val="o"/>
+      <w:lvlJc w:val="left"/>
+      <w:pPr>
+        <w:ind w:left="6480" w:hanging="360"/>
+      </w:pPr>
+      <w:rPr>
+        <w:rFonts w:ascii="Courier New" w:hAnsi="Courier New" w:cs="Courier New" w:hint="default"/>
+      </w:rPr>
+    </w:lvl>
+    <w:lvl w:ilvl="8" w:tplc="04160005" w:tentative="1">
+      <w:start w:val="1"/>
+      <w:numFmt w:val="bullet"/>
+      <w:lvlText w:val=""/>
+      <w:lvlJc w:val="left"/>
+      <w:pPr>
+        <w:ind w:left="7200" w:hanging="360"/>
+      </w:pPr>
+      <w:rPr>
+        <w:rFonts w:ascii="Wingdings" w:hAnsi="Wingdings" w:hint="default"/>
+      </w:rPr>
+    </w:lvl>
+  </w:abstractNum>
+  <w:abstractNum w:abstractNumId="3" w15:restartNumberingAfterBreak="0">
+    <w:nsid w:val="6C944806"/>
+    <w:multiLevelType w:val="hybridMultilevel"/>
+    <w:tmpl w:val="8710F7DA"/>
+    <w:lvl w:ilvl="0" w:tplc="04160001">
+      <w:start w:val="1"/>
+      <w:numFmt w:val="bullet"/>
+      <w:lvlText w:val=""/>
+      <w:lvlJc w:val="left"/>
+      <w:pPr>
+        <w:ind w:left="1440" w:hanging="360"/>
+      </w:pPr>
+      <w:rPr>
+        <w:rFonts w:ascii="Symbol" w:hAnsi="Symbol" w:hint="default"/>
+      </w:rPr>
+    </w:lvl>
+    <w:lvl w:ilvl="1" w:tplc="04160003" w:tentative="1">
+      <w:start w:val="1"/>
+      <w:numFmt w:val="bullet"/>
+      <w:lvlText w:val="o"/>
+      <w:lvlJc w:val="left"/>
+      <w:pPr>
+        <w:ind w:left="2160" w:hanging="360"/>
+      </w:pPr>
+      <w:rPr>
+        <w:rFonts w:ascii="Courier New" w:hAnsi="Courier New" w:cs="Courier New" w:hint="default"/>
+      </w:rPr>
+    </w:lvl>
+    <w:lvl w:ilvl="2" w:tplc="04160005" w:tentative="1">
+      <w:start w:val="1"/>
+      <w:numFmt w:val="bullet"/>
+      <w:lvlText w:val=""/>
+      <w:lvlJc w:val="left"/>
+      <w:pPr>
+        <w:ind w:left="2880" w:hanging="360"/>
+      </w:pPr>
+      <w:rPr>
+        <w:rFonts w:ascii="Wingdings" w:hAnsi="Wingdings" w:hint="default"/>
+      </w:rPr>
+    </w:lvl>
+    <w:lvl w:ilvl="3" w:tplc="04160001" w:tentative="1">
+      <w:start w:val="1"/>
+      <w:numFmt w:val="bullet"/>
+      <w:lvlText w:val=""/>
+      <w:lvlJc w:val="left"/>
+      <w:pPr>
+        <w:ind w:left="3600" w:hanging="360"/>
+      </w:pPr>
+      <w:rPr>
+        <w:rFonts w:ascii="Symbol" w:hAnsi="Symbol" w:hint="default"/>
+      </w:rPr>
+    </w:lvl>
+    <w:lvl w:ilvl="4" w:tplc="04160003" w:tentative="1">
+      <w:start w:val="1"/>
+      <w:numFmt w:val="bullet"/>
+      <w:lvlText w:val="o"/>
+      <w:lvlJc w:val="left"/>
+      <w:pPr>
+        <w:ind w:left="4320" w:hanging="360"/>
+      </w:pPr>
+      <w:rPr>
+        <w:rFonts w:ascii="Courier New" w:hAnsi="Courier New" w:cs="Courier New" w:hint="default"/>
+      </w:rPr>
+    </w:lvl>
+    <w:lvl w:ilvl="5" w:tplc="04160005" w:tentative="1">
+      <w:start w:val="1"/>
+      <w:numFmt w:val="bullet"/>
+      <w:lvlText w:val=""/>
+      <w:lvlJc w:val="left"/>
+      <w:pPr>
+        <w:ind w:left="5040" w:hanging="360"/>
+      </w:pPr>
+      <w:rPr>
+        <w:rFonts w:ascii="Wingdings" w:hAnsi="Wingdings" w:hint="default"/>
+      </w:rPr>
+    </w:lvl>
+    <w:lvl w:ilvl="6" w:tplc="04160001" w:tentative="1">
+      <w:start w:val="1"/>
+      <w:numFmt w:val="bullet"/>
+      <w:lvlText w:val=""/>
+      <w:lvlJc w:val="left"/>
+      <w:pPr>
+        <w:ind w:left="5760" w:hanging="360"/>
+      </w:pPr>
+      <w:rPr>
+        <w:rFonts w:ascii="Symbol" w:hAnsi="Symbol" w:hint="default"/>
+      </w:rPr>
+    </w:lvl>
+    <w:lvl w:ilvl="7" w:tplc="04160003" w:tentative="1">
+      <w:start w:val="1"/>
+      <w:numFmt w:val="bullet"/>
+      <w:lvlText w:val="o"/>
+      <w:lvlJc w:val="left"/>
+      <w:pPr>
+        <w:ind w:left="6480" w:hanging="360"/>
+      </w:pPr>
+      <w:rPr>
+        <w:rFonts w:ascii="Courier New" w:hAnsi="Courier New" w:cs="Courier New" w:hint="default"/>
+      </w:rPr>
+    </w:lvl>
+    <w:lvl w:ilvl="8" w:tplc="04160005" w:tentative="1">
+      <w:start w:val="1"/>
+      <w:numFmt w:val="bullet"/>
+      <w:lvlText w:val=""/>
+      <w:lvlJc w:val="left"/>
+      <w:pPr>
+        <w:ind w:left="7200" w:hanging="360"/>
+      </w:pPr>
+      <w:rPr>
+        <w:rFonts w:ascii="Wingdings" w:hAnsi="Wingdings" w:hint="default"/>
+      </w:rPr>
+    </w:lvl>
+  </w:abstractNum>
+  <w:abstractNum w:abstractNumId="4" w15:restartNumberingAfterBreak="0">
     <w:nsid w:val="7AEF7A2C"/>
     <w:multiLevelType w:val="hybridMultilevel"/>
-    <w:tmpl w:val="5C46534E"/>
+    <w:tmpl w:val="90769108"/>
     <w:lvl w:ilvl="0" w:tplc="0416000F">
       <w:start w:val="1"/>
       <w:numFmt w:val="decimal"/>
@@ -830,10 +1534,19 @@
     </w:lvl>
   </w:abstractNum>
   <w:num w:numId="1" w16cid:durableId="187376548">
+    <w:abstractNumId w:val="4"/>
+  </w:num>
+  <w:num w:numId="2" w16cid:durableId="1508132492">
     <w:abstractNumId w:val="1"/>
   </w:num>
-  <w:num w:numId="2" w16cid:durableId="1508132492">
+  <w:num w:numId="3" w16cid:durableId="1768500342">
+    <w:abstractNumId w:val="2"/>
+  </w:num>
+  <w:num w:numId="4" w16cid:durableId="1555048571">
     <w:abstractNumId w:val="0"/>
+  </w:num>
+  <w:num w:numId="5" w16cid:durableId="917978702">
+    <w:abstractNumId w:val="3"/>
   </w:num>
 </w:numbering>
 </file>

</xml_diff>